<commit_message>
ADDED: Architecture Diagram Document
</commit_message>
<xml_diff>
--- a/documentation/Build2/Architectural-Diagram.docx
+++ b/documentation/Build2/Architectural-Diagram.docx
@@ -15,21 +15,23 @@
           <w:sz w:val="32"/>
           <w:szCs w:val="32"/>
         </w:rPr>
-        <w:t xml:space="preserve">Group </w:t>
-      </w:r>
-      <w:r>
+        <w:t>Group 15: Architecture Diagram</w:t>
+      </w:r>
+    </w:p>
+    <w:p>
+      <w:pPr>
+        <w:jc w:val="center"/>
         <w:rPr>
           <w:sz w:val="32"/>
           <w:szCs w:val="32"/>
         </w:rPr>
-        <w:t>15</w:t>
-      </w:r>
+      </w:pPr>
       <w:r>
         <w:rPr>
           <w:sz w:val="32"/>
           <w:szCs w:val="32"/>
         </w:rPr>
-        <w:t>: Architecture Diagram</w:t>
+        <w:t>COURSE: SOEN 6441</w:t>
       </w:r>
     </w:p>
     <w:p>
@@ -45,7 +47,7 @@
           <w:sz w:val="32"/>
           <w:szCs w:val="32"/>
         </w:rPr>
-        <w:t>COURSE: SOEN 6441</w:t>
+        <w:t>BUILD #2</w:t>
       </w:r>
     </w:p>
     <w:p>
@@ -56,200 +58,91 @@
           <w:szCs w:val="32"/>
         </w:rPr>
       </w:pPr>
-      <w:r>
+    </w:p>
+    <w:p>
+      <w:pPr>
+        <w:jc w:val="center"/>
         <w:rPr>
           <w:sz w:val="32"/>
           <w:szCs w:val="32"/>
         </w:rPr>
-        <w:t>BUILD #2</w:t>
-      </w:r>
-    </w:p>
-    <w:p>
-      <w:pPr>
-        <w:jc w:val="center"/>
+      </w:pPr>
+    </w:p>
+    <w:p>
+      <w:pPr>
         <w:rPr>
           <w:sz w:val="32"/>
           <w:szCs w:val="32"/>
         </w:rPr>
       </w:pPr>
-    </w:p>
-    <w:p>
-      <w:pPr>
-        <w:jc w:val="center"/>
+      <w:r>
+        <w:rPr>
+          <w:noProof/>
+        </w:rPr>
+        <w:drawing>
+          <wp:inline distT="0" distB="0" distL="0" distR="0" wp14:anchorId="020F70A9" wp14:editId="1212E345">
+            <wp:extent cx="6553200" cy="6979920"/>
+            <wp:effectExtent l="0" t="0" r="0" b="0"/>
+            <wp:docPr id="163626313" name="Picture 1"/>
+            <wp:cNvGraphicFramePr>
+              <a:graphicFrameLocks xmlns:a="http://schemas.openxmlformats.org/drawingml/2006/main" noChangeAspect="1"/>
+            </wp:cNvGraphicFramePr>
+            <a:graphic xmlns:a="http://schemas.openxmlformats.org/drawingml/2006/main">
+              <a:graphicData uri="http://schemas.openxmlformats.org/drawingml/2006/picture">
+                <pic:pic xmlns:pic="http://schemas.openxmlformats.org/drawingml/2006/picture">
+                  <pic:nvPicPr>
+                    <pic:cNvPr id="0" name="Picture 1"/>
+                    <pic:cNvPicPr>
+                      <a:picLocks noChangeAspect="1" noChangeArrowheads="1"/>
+                    </pic:cNvPicPr>
+                  </pic:nvPicPr>
+                  <pic:blipFill>
+                    <a:blip r:embed="rId5">
+                      <a:extLst>
+                        <a:ext uri="{28A0092B-C50C-407E-A947-70E740481C1C}">
+                          <a14:useLocalDpi xmlns:a14="http://schemas.microsoft.com/office/drawing/2010/main" val="0"/>
+                        </a:ext>
+                      </a:extLst>
+                    </a:blip>
+                    <a:srcRect/>
+                    <a:stretch>
+                      <a:fillRect/>
+                    </a:stretch>
+                  </pic:blipFill>
+                  <pic:spPr bwMode="auto">
+                    <a:xfrm>
+                      <a:off x="0" y="0"/>
+                      <a:ext cx="6553200" cy="6979920"/>
+                    </a:xfrm>
+                    <a:prstGeom prst="rect">
+                      <a:avLst/>
+                    </a:prstGeom>
+                    <a:noFill/>
+                    <a:ln>
+                      <a:noFill/>
+                    </a:ln>
+                  </pic:spPr>
+                </pic:pic>
+              </a:graphicData>
+            </a:graphic>
+          </wp:inline>
+        </w:drawing>
+      </w:r>
+    </w:p>
+    <w:p>
+      <w:pPr>
         <w:rPr>
           <w:sz w:val="32"/>
           <w:szCs w:val="32"/>
         </w:rPr>
       </w:pPr>
-    </w:p>
-    <w:p>
-      <w:pPr>
-        <w:rPr>
-          <w:sz w:val="32"/>
-          <w:szCs w:val="32"/>
-        </w:rPr>
-      </w:pPr>
-    </w:p>
-    <w:p>
-      <w:pPr>
-        <w:rPr>
-          <w:sz w:val="32"/>
-          <w:szCs w:val="32"/>
-        </w:rPr>
-      </w:pPr>
-    </w:p>
-    <w:p>
-      <w:pPr>
-        <w:rPr>
-          <w:sz w:val="32"/>
-          <w:szCs w:val="32"/>
-        </w:rPr>
-      </w:pPr>
-    </w:p>
-    <w:p>
-      <w:pPr>
-        <w:rPr>
-          <w:sz w:val="32"/>
-          <w:szCs w:val="32"/>
-        </w:rPr>
-      </w:pPr>
-    </w:p>
-    <w:p>
-      <w:pPr>
-        <w:rPr>
-          <w:sz w:val="32"/>
-          <w:szCs w:val="32"/>
-        </w:rPr>
-      </w:pPr>
-    </w:p>
-    <w:p>
-      <w:pPr>
-        <w:rPr>
-          <w:sz w:val="32"/>
-          <w:szCs w:val="32"/>
-        </w:rPr>
-      </w:pPr>
-    </w:p>
-    <w:p>
-      <w:pPr>
-        <w:rPr>
-          <w:sz w:val="32"/>
-          <w:szCs w:val="32"/>
-        </w:rPr>
-      </w:pPr>
-    </w:p>
-    <w:p>
-      <w:pPr>
-        <w:rPr>
-          <w:sz w:val="32"/>
-          <w:szCs w:val="32"/>
-        </w:rPr>
-      </w:pPr>
-    </w:p>
-    <w:p>
-      <w:pPr>
-        <w:rPr>
-          <w:sz w:val="32"/>
-          <w:szCs w:val="32"/>
-        </w:rPr>
-      </w:pPr>
-    </w:p>
-    <w:p>
-      <w:pPr>
-        <w:rPr>
-          <w:sz w:val="32"/>
-          <w:szCs w:val="32"/>
-        </w:rPr>
-      </w:pPr>
-    </w:p>
-    <w:p>
-      <w:pPr>
-        <w:rPr>
-          <w:sz w:val="32"/>
-          <w:szCs w:val="32"/>
-        </w:rPr>
-      </w:pPr>
-    </w:p>
-    <w:p>
-      <w:pPr>
-        <w:rPr>
-          <w:sz w:val="32"/>
-          <w:szCs w:val="32"/>
-        </w:rPr>
-      </w:pPr>
-    </w:p>
-    <w:p>
-      <w:pPr>
-        <w:rPr>
-          <w:sz w:val="32"/>
-          <w:szCs w:val="32"/>
-        </w:rPr>
-      </w:pPr>
-    </w:p>
-    <w:p>
-      <w:pPr>
-        <w:rPr>
-          <w:sz w:val="32"/>
-          <w:szCs w:val="32"/>
-        </w:rPr>
-      </w:pPr>
-    </w:p>
-    <w:p>
-      <w:pPr>
-        <w:rPr>
-          <w:sz w:val="32"/>
-          <w:szCs w:val="32"/>
-        </w:rPr>
-      </w:pPr>
-    </w:p>
-    <w:p>
-      <w:pPr>
-        <w:rPr>
-          <w:sz w:val="32"/>
-          <w:szCs w:val="32"/>
-        </w:rPr>
-      </w:pPr>
-    </w:p>
-    <w:p>
-      <w:pPr>
-        <w:rPr>
-          <w:sz w:val="32"/>
-          <w:szCs w:val="32"/>
-        </w:rPr>
-      </w:pPr>
-    </w:p>
-    <w:p>
-      <w:pPr>
-        <w:rPr>
-          <w:sz w:val="32"/>
-          <w:szCs w:val="32"/>
-        </w:rPr>
-      </w:pPr>
-    </w:p>
-    <w:p>
-      <w:pPr>
-        <w:rPr>
-          <w:sz w:val="32"/>
-          <w:szCs w:val="32"/>
-        </w:rPr>
-      </w:pPr>
-    </w:p>
-    <w:p>
-      <w:pPr>
+      <w:r>
         <w:rPr>
           <w:b/>
           <w:bCs/>
           <w:sz w:val="40"/>
           <w:szCs w:val="40"/>
         </w:rPr>
-      </w:pPr>
-      <w:r>
-        <w:rPr>
-          <w:b/>
-          <w:bCs/>
-          <w:sz w:val="40"/>
-          <w:szCs w:val="40"/>
-        </w:rPr>
         <w:lastRenderedPageBreak/>
         <w:t xml:space="preserve">Models </w:t>
       </w:r>
@@ -517,59 +410,70 @@
           <w:sz w:val="24"/>
           <w:szCs w:val="24"/>
         </w:rPr>
+        <w:t xml:space="preserve"> This class contains the data and functions related to the Continents such as list of countries, continent value, etc</w:t>
+      </w:r>
+    </w:p>
+    <w:p>
+      <w:pPr>
+        <w:rPr>
+          <w:sz w:val="24"/>
+          <w:szCs w:val="24"/>
+        </w:rPr>
+      </w:pPr>
+      <w:r>
+        <w:rPr>
+          <w:b/>
+          <w:bCs/>
+          <w:sz w:val="24"/>
+          <w:szCs w:val="24"/>
+        </w:rPr>
+        <w:t>Country: -</w:t>
+      </w:r>
+      <w:r>
+        <w:rPr>
+          <w:sz w:val="24"/>
+          <w:szCs w:val="24"/>
+        </w:rPr>
+        <w:t xml:space="preserve"> It includes operations to manage countries, armies and its neighbours.</w:t>
+      </w:r>
+    </w:p>
+    <w:p>
+      <w:pPr>
+        <w:rPr>
+          <w:sz w:val="24"/>
+          <w:szCs w:val="24"/>
+        </w:rPr>
+      </w:pPr>
+      <w:proofErr w:type="spellStart"/>
+      <w:r>
+        <w:rPr>
+          <w:b/>
+          <w:bCs/>
+          <w:sz w:val="24"/>
+          <w:szCs w:val="24"/>
+        </w:rPr>
+        <w:t>CurrentState</w:t>
+      </w:r>
+      <w:proofErr w:type="spellEnd"/>
+      <w:r>
+        <w:rPr>
+          <w:b/>
+          <w:bCs/>
+          <w:sz w:val="24"/>
+          <w:szCs w:val="24"/>
+        </w:rPr>
+        <w:t>: -</w:t>
+      </w:r>
+      <w:r>
+        <w:rPr>
+          <w:sz w:val="24"/>
+          <w:szCs w:val="24"/>
+        </w:rPr>
         <w:t xml:space="preserve"> </w:t>
       </w:r>
-      <w:r>
-        <w:rPr>
-          <w:sz w:val="24"/>
-          <w:szCs w:val="24"/>
-        </w:rPr>
-        <w:t>This class contains the data and functions related to the Continents such as list of countries, continent value, etc</w:t>
-      </w:r>
-    </w:p>
-    <w:p>
-      <w:pPr>
-        <w:rPr>
-          <w:sz w:val="24"/>
-          <w:szCs w:val="24"/>
-        </w:rPr>
-      </w:pPr>
-      <w:r>
-        <w:rPr>
-          <w:b/>
-          <w:bCs/>
-          <w:sz w:val="24"/>
-          <w:szCs w:val="24"/>
-        </w:rPr>
-        <w:t>Country: -</w:t>
-      </w:r>
-      <w:r>
-        <w:rPr>
-          <w:sz w:val="24"/>
-          <w:szCs w:val="24"/>
-        </w:rPr>
-        <w:t xml:space="preserve"> </w:t>
-      </w:r>
-      <w:r>
-        <w:rPr>
-          <w:sz w:val="24"/>
-          <w:szCs w:val="24"/>
-        </w:rPr>
-        <w:t>It includes operations to manage countries, armies and its neighbours.</w:t>
-      </w:r>
-    </w:p>
-    <w:p>
-      <w:pPr>
-        <w:rPr>
-          <w:sz w:val="24"/>
-          <w:szCs w:val="24"/>
-        </w:rPr>
-      </w:pPr>
       <w:proofErr w:type="spellStart"/>
       <w:r>
         <w:rPr>
-          <w:b/>
-          <w:bCs/>
           <w:sz w:val="24"/>
           <w:szCs w:val="24"/>
         </w:rPr>
@@ -578,6 +482,54 @@
       <w:proofErr w:type="spellEnd"/>
       <w:r>
         <w:rPr>
+          <w:sz w:val="24"/>
+          <w:szCs w:val="24"/>
+        </w:rPr>
+        <w:t xml:space="preserve"> is used throughout the game to get current state of map, player information and operations to manipulate the players in a game.</w:t>
+      </w:r>
+    </w:p>
+    <w:p>
+      <w:pPr>
+        <w:rPr>
+          <w:sz w:val="24"/>
+          <w:szCs w:val="24"/>
+        </w:rPr>
+      </w:pPr>
+      <w:r>
+        <w:rPr>
+          <w:sz w:val="24"/>
+          <w:szCs w:val="24"/>
+        </w:rPr>
+        <w:t>Deploy: -</w:t>
+      </w:r>
+      <w:r>
+        <w:rPr>
+          <w:sz w:val="24"/>
+          <w:szCs w:val="24"/>
+        </w:rPr>
+        <w:t xml:space="preserve"> Stores the deploy Order details and contains the functions required to perform deploy Order.</w:t>
+      </w:r>
+    </w:p>
+    <w:p>
+      <w:pPr>
+        <w:rPr>
+          <w:sz w:val="24"/>
+          <w:szCs w:val="24"/>
+        </w:rPr>
+      </w:pPr>
+      <w:proofErr w:type="spellStart"/>
+      <w:r>
+        <w:rPr>
+          <w:b/>
+          <w:bCs/>
+          <w:sz w:val="24"/>
+          <w:szCs w:val="24"/>
+        </w:rPr>
+        <w:t>IssueOrderPhase</w:t>
+      </w:r>
+      <w:proofErr w:type="spellEnd"/>
+      <w:r>
+        <w:rPr>
           <w:b/>
           <w:bCs/>
           <w:sz w:val="24"/>
@@ -590,45 +542,66 @@
           <w:sz w:val="24"/>
           <w:szCs w:val="24"/>
         </w:rPr>
-        <w:t xml:space="preserve"> </w:t>
-      </w:r>
+        <w:t xml:space="preserve"> It is second phase of the game containing methods to take Orders from the user in round robin way.</w:t>
+      </w:r>
+    </w:p>
+    <w:p>
+      <w:pPr>
+        <w:rPr>
+          <w:sz w:val="24"/>
+          <w:szCs w:val="24"/>
+        </w:rPr>
+      </w:pPr>
+      <w:r>
+        <w:rPr>
+          <w:b/>
+          <w:bCs/>
+          <w:sz w:val="24"/>
+          <w:szCs w:val="24"/>
+        </w:rPr>
+        <w:t>Map: -</w:t>
+      </w:r>
+      <w:r>
+        <w:rPr>
+          <w:sz w:val="24"/>
+          <w:szCs w:val="24"/>
+        </w:rPr>
+        <w:t xml:space="preserve"> It manages map related data and operations such as validate map, etc.</w:t>
+      </w:r>
+    </w:p>
+    <w:p>
+      <w:pPr>
+        <w:rPr>
+          <w:sz w:val="24"/>
+          <w:szCs w:val="24"/>
+        </w:rPr>
+      </w:pPr>
       <w:proofErr w:type="spellStart"/>
       <w:r>
         <w:rPr>
-          <w:sz w:val="24"/>
-          <w:szCs w:val="24"/>
-        </w:rPr>
-        <w:t>CurrentState</w:t>
+          <w:b/>
+          <w:bCs/>
+          <w:sz w:val="24"/>
+          <w:szCs w:val="24"/>
+        </w:rPr>
+        <w:t>ModelLogger</w:t>
       </w:r>
       <w:proofErr w:type="spellEnd"/>
       <w:r>
         <w:rPr>
-          <w:sz w:val="24"/>
-          <w:szCs w:val="24"/>
-        </w:rPr>
-        <w:t xml:space="preserve"> is used throughout the game to get current state of map, player information and operations to manipulate the players in a game.</w:t>
-      </w:r>
-    </w:p>
-    <w:p>
-      <w:pPr>
-        <w:rPr>
-          <w:sz w:val="24"/>
-          <w:szCs w:val="24"/>
-        </w:rPr>
-      </w:pPr>
-      <w:r>
-        <w:rPr>
-          <w:sz w:val="24"/>
-          <w:szCs w:val="24"/>
-        </w:rPr>
-        <w:t>Deploy: -</w:t>
-      </w:r>
-      <w:r>
-        <w:rPr>
-          <w:sz w:val="24"/>
-          <w:szCs w:val="24"/>
-        </w:rPr>
-        <w:t xml:space="preserve"> Stores the deploy Order details and contains the functions required to perform deploy Order.</w:t>
+          <w:b/>
+          <w:bCs/>
+          <w:sz w:val="24"/>
+          <w:szCs w:val="24"/>
+        </w:rPr>
+        <w:t>: -</w:t>
+      </w:r>
+      <w:r>
+        <w:rPr>
+          <w:sz w:val="24"/>
+          <w:szCs w:val="24"/>
+        </w:rPr>
+        <w:t xml:space="preserve"> This class acts as a Subject for logger Observer pattern implementation.</w:t>
       </w:r>
     </w:p>
     <w:p>
@@ -646,7 +619,7 @@
           <w:sz w:val="24"/>
           <w:szCs w:val="24"/>
         </w:rPr>
-        <w:t>IssueOrderPhase</w:t>
+        <w:t>OrderExecutionPhase</w:t>
       </w:r>
       <w:proofErr w:type="spellEnd"/>
       <w:r>
@@ -663,120 +636,19 @@
           <w:sz w:val="24"/>
           <w:szCs w:val="24"/>
         </w:rPr>
-        <w:t xml:space="preserve"> It is second phase of the game containing methods to take Orders from the user in round robin way.</w:t>
-      </w:r>
-    </w:p>
-    <w:p>
-      <w:pPr>
-        <w:rPr>
-          <w:sz w:val="24"/>
-          <w:szCs w:val="24"/>
-        </w:rPr>
-      </w:pPr>
-      <w:r>
-        <w:rPr>
-          <w:b/>
-          <w:bCs/>
-          <w:sz w:val="24"/>
-          <w:szCs w:val="24"/>
-        </w:rPr>
-        <w:t>Map: -</w:t>
-      </w:r>
-      <w:r>
-        <w:rPr>
-          <w:sz w:val="24"/>
-          <w:szCs w:val="24"/>
-        </w:rPr>
-        <w:t xml:space="preserve"> </w:t>
-      </w:r>
-      <w:r>
-        <w:rPr>
-          <w:sz w:val="24"/>
-          <w:szCs w:val="24"/>
-        </w:rPr>
-        <w:t>It manages map related data and operations such as validate map, etc.</w:t>
-      </w:r>
-    </w:p>
-    <w:p>
-      <w:pPr>
-        <w:rPr>
-          <w:sz w:val="24"/>
-          <w:szCs w:val="24"/>
-        </w:rPr>
-      </w:pPr>
+        <w:t xml:space="preserve"> This is the last phase in our game contains execute method that executes all the orders taken in the </w:t>
+      </w:r>
       <w:proofErr w:type="spellStart"/>
       <w:r>
         <w:rPr>
-          <w:b/>
-          <w:bCs/>
-          <w:sz w:val="24"/>
-          <w:szCs w:val="24"/>
-        </w:rPr>
-        <w:t>ModelLogger</w:t>
+          <w:sz w:val="24"/>
+          <w:szCs w:val="24"/>
+        </w:rPr>
+        <w:t>issueOrder</w:t>
       </w:r>
       <w:proofErr w:type="spellEnd"/>
       <w:r>
         <w:rPr>
-          <w:b/>
-          <w:bCs/>
-          <w:sz w:val="24"/>
-          <w:szCs w:val="24"/>
-        </w:rPr>
-        <w:t>: -</w:t>
-      </w:r>
-      <w:r>
-        <w:rPr>
-          <w:sz w:val="24"/>
-          <w:szCs w:val="24"/>
-        </w:rPr>
-        <w:t xml:space="preserve"> This class acts as a Subject for logger Observer pattern implementation.</w:t>
-      </w:r>
-    </w:p>
-    <w:p>
-      <w:pPr>
-        <w:rPr>
-          <w:sz w:val="24"/>
-          <w:szCs w:val="24"/>
-        </w:rPr>
-      </w:pPr>
-      <w:proofErr w:type="spellStart"/>
-      <w:r>
-        <w:rPr>
-          <w:b/>
-          <w:bCs/>
-          <w:sz w:val="24"/>
-          <w:szCs w:val="24"/>
-        </w:rPr>
-        <w:t>OrderExecutionPhase</w:t>
-      </w:r>
-      <w:proofErr w:type="spellEnd"/>
-      <w:r>
-        <w:rPr>
-          <w:b/>
-          <w:bCs/>
-          <w:sz w:val="24"/>
-          <w:szCs w:val="24"/>
-        </w:rPr>
-        <w:t>: -</w:t>
-      </w:r>
-      <w:r>
-        <w:rPr>
-          <w:sz w:val="24"/>
-          <w:szCs w:val="24"/>
-        </w:rPr>
-        <w:t xml:space="preserve"> This is the last phase in our game contains execute method that executes all the orders taken in the </w:t>
-      </w:r>
-      <w:proofErr w:type="spellStart"/>
-      <w:r>
-        <w:rPr>
-          <w:sz w:val="24"/>
-          <w:szCs w:val="24"/>
-        </w:rPr>
-        <w:t>issueOrder</w:t>
-      </w:r>
-      <w:proofErr w:type="spellEnd"/>
-      <w:r>
-        <w:rPr>
           <w:sz w:val="24"/>
           <w:szCs w:val="24"/>
         </w:rPr>
@@ -804,14 +676,7 @@
           <w:sz w:val="24"/>
           <w:szCs w:val="24"/>
         </w:rPr>
-        <w:t xml:space="preserve"> </w:t>
-      </w:r>
-      <w:r>
-        <w:rPr>
-          <w:sz w:val="24"/>
-          <w:szCs w:val="24"/>
-        </w:rPr>
-        <w:t xml:space="preserve">It manages the player orders and </w:t>
+        <w:t xml:space="preserve"> It manages the player orders and </w:t>
       </w:r>
       <w:r>
         <w:rPr>
@@ -887,14 +752,7 @@
           <w:sz w:val="24"/>
           <w:szCs w:val="24"/>
         </w:rPr>
-        <w:t xml:space="preserve"> </w:t>
-      </w:r>
-      <w:r>
-        <w:rPr>
-          <w:sz w:val="24"/>
-          <w:szCs w:val="24"/>
-        </w:rPr>
-        <w:t xml:space="preserve">This class manages the data and functions related to the player such as </w:t>
+        <w:t xml:space="preserve"> This class manages the data and functions related to the player such as </w:t>
       </w:r>
       <w:proofErr w:type="spellStart"/>
       <w:r>

</xml_diff>